<commit_message>
Updated Use Case to 'Release'
</commit_message>
<xml_diff>
--- a/man/plan/SE_11_PP_03 - Use Cases/SE_11_PP_03 - Use Case.docx
+++ b/man/plan/SE_11_PP_03 - Use Cases/SE_11_PP_03 - Use Case.docx
@@ -414,7 +414,7 @@
             <w:rPr>
               <w:rFonts w:cs="Arial"/>
             </w:rPr>
-            <w:t>1</w:t>
+            <w:t>2</w:t>
           </w:r>
         </w:sdtContent>
       </w:sdt>
@@ -470,7 +470,7 @@
             <w:rPr>
               <w:rFonts w:cs="Arial"/>
             </w:rPr>
-            <w:t>In Review</w:t>
+            <w:t>Release</w:t>
           </w:r>
         </w:sdtContent>
       </w:sdt>
@@ -1704,8 +1704,6 @@
           <w:rFonts w:cs="Arial"/>
         </w:rPr>
       </w:pPr>
-      <w:bookmarkStart w:id="0" w:name="_GoBack"/>
-      <w:bookmarkEnd w:id="0"/>
     </w:p>
     <w:p>
       <w:pPr>
@@ -1828,12 +1826,12 @@
         </w:rPr>
         <w:br w:type="page"/>
       </w:r>
-      <w:bookmarkStart w:id="1" w:name="_Toc402423480"/>
+      <w:bookmarkStart w:id="0" w:name="_Toc402423480"/>
       <w:r>
         <w:lastRenderedPageBreak/>
         <w:t>Introduction</w:t>
       </w:r>
-      <w:bookmarkEnd w:id="1"/>
+      <w:bookmarkEnd w:id="0"/>
     </w:p>
     <w:p>
       <w:pPr>
@@ -1846,14 +1844,14 @@
           <w:rFonts w:cs="Arial"/>
         </w:rPr>
       </w:pPr>
-      <w:bookmarkStart w:id="2" w:name="_Toc402423481"/>
+      <w:bookmarkStart w:id="1" w:name="_Toc402423481"/>
       <w:r>
         <w:rPr>
           <w:rFonts w:cs="Arial"/>
         </w:rPr>
         <w:t>Purpose of Document</w:t>
       </w:r>
-      <w:bookmarkEnd w:id="2"/>
+      <w:bookmarkEnd w:id="1"/>
     </w:p>
     <w:p>
       <w:r>
@@ -1874,14 +1872,14 @@
           <w:rFonts w:cs="Arial"/>
         </w:rPr>
       </w:pPr>
-      <w:bookmarkStart w:id="3" w:name="_Toc402423482"/>
+      <w:bookmarkStart w:id="2" w:name="_Toc402423482"/>
       <w:r>
         <w:rPr>
           <w:rFonts w:cs="Arial"/>
         </w:rPr>
         <w:t>Scope</w:t>
       </w:r>
-      <w:bookmarkEnd w:id="3"/>
+      <w:bookmarkEnd w:id="2"/>
     </w:p>
     <w:p>
       <w:pPr>
@@ -1924,14 +1922,14 @@
           <w:u w:val="single"/>
         </w:rPr>
       </w:pPr>
-      <w:bookmarkStart w:id="4" w:name="_Toc402423483"/>
+      <w:bookmarkStart w:id="3" w:name="_Toc402423483"/>
       <w:r>
         <w:rPr>
           <w:rFonts w:cs="Arial"/>
         </w:rPr>
         <w:t>Objectives</w:t>
       </w:r>
-      <w:bookmarkEnd w:id="4"/>
+      <w:bookmarkEnd w:id="3"/>
     </w:p>
     <w:p>
       <w:pPr>
@@ -2105,12 +2103,12 @@
       <w:pPr>
         <w:pStyle w:val="Heading1"/>
       </w:pPr>
-      <w:bookmarkStart w:id="5" w:name="_Toc402423484"/>
+      <w:bookmarkStart w:id="4" w:name="_Toc402423484"/>
       <w:r>
         <w:lastRenderedPageBreak/>
         <w:t>Use-Case Diagram</w:t>
       </w:r>
-      <w:bookmarkEnd w:id="5"/>
+      <w:bookmarkEnd w:id="4"/>
     </w:p>
     <w:p>
       <w:pPr>
@@ -2269,7 +2267,7 @@
           <w:lang w:eastAsia="en-GB"/>
         </w:rPr>
       </w:pPr>
-      <w:bookmarkStart w:id="6" w:name="_Toc402423485"/>
+      <w:bookmarkStart w:id="5" w:name="_Toc402423485"/>
       <w:r>
         <w:rPr>
           <w:rFonts w:eastAsia="Times New Roman"/>
@@ -2278,7 +2276,7 @@
         <w:lastRenderedPageBreak/>
         <w:t>Use Case Descriptions</w:t>
       </w:r>
-      <w:bookmarkEnd w:id="6"/>
+      <w:bookmarkEnd w:id="5"/>
     </w:p>
     <w:p>
       <w:pPr>
@@ -2305,7 +2303,7 @@
           <w:lang w:eastAsia="en-GB"/>
         </w:rPr>
       </w:pPr>
-      <w:bookmarkStart w:id="7" w:name="_Toc402423486"/>
+      <w:bookmarkStart w:id="6" w:name="_Toc402423486"/>
       <w:r>
         <w:rPr>
           <w:rFonts w:eastAsia="Times New Roman"/>
@@ -2329,7 +2327,7 @@
         </w:rPr>
         <w:t>)</w:t>
       </w:r>
-      <w:bookmarkEnd w:id="7"/>
+      <w:bookmarkEnd w:id="6"/>
     </w:p>
     <w:p>
       <w:pPr>
@@ -3543,7 +3541,7 @@
           <w:lang w:eastAsia="en-GB"/>
         </w:rPr>
       </w:pPr>
-      <w:bookmarkStart w:id="8" w:name="_Toc402423487"/>
+      <w:bookmarkStart w:id="7" w:name="_Toc402423487"/>
       <w:r>
         <w:rPr>
           <w:rFonts w:eastAsia="Times New Roman"/>
@@ -3568,7 +3566,7 @@
         </w:rPr>
         <w:t>)</w:t>
       </w:r>
-      <w:bookmarkEnd w:id="8"/>
+      <w:bookmarkEnd w:id="7"/>
     </w:p>
     <w:p>
       <w:pPr>
@@ -4364,7 +4362,7 @@
           <w:lang w:eastAsia="en-GB"/>
         </w:rPr>
       </w:pPr>
-      <w:bookmarkStart w:id="9" w:name="_Toc402423488"/>
+      <w:bookmarkStart w:id="8" w:name="_Toc402423488"/>
       <w:r>
         <w:rPr>
           <w:rFonts w:eastAsia="Times New Roman"/>
@@ -4388,7 +4386,7 @@
         </w:rPr>
         <w:t>)</w:t>
       </w:r>
-      <w:bookmarkEnd w:id="9"/>
+      <w:bookmarkEnd w:id="8"/>
     </w:p>
     <w:p>
       <w:pPr>
@@ -4863,11 +4861,11 @@
           <w:lang w:val="fr-FR"/>
         </w:rPr>
       </w:pPr>
-      <w:bookmarkStart w:id="10" w:name="_Toc402423489"/>
+      <w:bookmarkStart w:id="9" w:name="_Toc402423489"/>
       <w:r>
         <w:t>REFERENCES</w:t>
       </w:r>
-      <w:bookmarkEnd w:id="10"/>
+      <w:bookmarkEnd w:id="9"/>
     </w:p>
     <w:p>
       <w:pPr>
@@ -4888,11 +4886,11 @@
       <w:pPr>
         <w:pStyle w:val="Heading1"/>
       </w:pPr>
-      <w:bookmarkStart w:id="11" w:name="_Toc402423490"/>
+      <w:bookmarkStart w:id="10" w:name="_Toc402423490"/>
       <w:r>
         <w:t>DOCUMENT HISTORY</w:t>
       </w:r>
-      <w:bookmarkEnd w:id="11"/>
+      <w:bookmarkEnd w:id="10"/>
     </w:p>
     <w:tbl>
       <w:tblPr>
@@ -5280,6 +5278,130 @@
               </w:rPr>
               <w:t>Tcg2</w:t>
             </w:r>
+          </w:p>
+        </w:tc>
+      </w:tr>
+      <w:tr>
+        <w:tc>
+          <w:tcPr>
+            <w:tcW w:w="1005" w:type="dxa"/>
+            <w:tcBorders>
+              <w:top w:val="single" w:sz="4" w:space="0" w:color="auto"/>
+              <w:left w:val="single" w:sz="4" w:space="0" w:color="auto"/>
+              <w:bottom w:val="single" w:sz="4" w:space="0" w:color="auto"/>
+              <w:right w:val="single" w:sz="4" w:space="0" w:color="auto"/>
+            </w:tcBorders>
+          </w:tcPr>
+          <w:p>
+            <w:pPr>
+              <w:rPr>
+                <w:rFonts w:cs="Arial"/>
+              </w:rPr>
+            </w:pPr>
+            <w:r>
+              <w:rPr>
+                <w:rFonts w:cs="Arial"/>
+              </w:rPr>
+              <w:t>1.2</w:t>
+            </w:r>
+          </w:p>
+        </w:tc>
+        <w:tc>
+          <w:tcPr>
+            <w:tcW w:w="1803" w:type="dxa"/>
+            <w:tcBorders>
+              <w:top w:val="single" w:sz="4" w:space="0" w:color="auto"/>
+              <w:left w:val="single" w:sz="4" w:space="0" w:color="auto"/>
+              <w:bottom w:val="single" w:sz="4" w:space="0" w:color="auto"/>
+              <w:right w:val="single" w:sz="4" w:space="0" w:color="auto"/>
+            </w:tcBorders>
+          </w:tcPr>
+          <w:p>
+            <w:pPr>
+              <w:rPr>
+                <w:rFonts w:cs="Arial"/>
+              </w:rPr>
+            </w:pPr>
+            <w:r>
+              <w:rPr>
+                <w:rFonts w:cs="Arial"/>
+              </w:rPr>
+              <w:t>N/A</w:t>
+            </w:r>
+          </w:p>
+        </w:tc>
+        <w:tc>
+          <w:tcPr>
+            <w:tcW w:w="1165" w:type="dxa"/>
+            <w:tcBorders>
+              <w:top w:val="single" w:sz="4" w:space="0" w:color="auto"/>
+              <w:left w:val="single" w:sz="4" w:space="0" w:color="auto"/>
+              <w:bottom w:val="single" w:sz="4" w:space="0" w:color="auto"/>
+              <w:right w:val="single" w:sz="4" w:space="0" w:color="auto"/>
+            </w:tcBorders>
+          </w:tcPr>
+          <w:p>
+            <w:pPr>
+              <w:rPr>
+                <w:rFonts w:cs="Arial"/>
+              </w:rPr>
+            </w:pPr>
+            <w:r>
+              <w:rPr>
+                <w:rFonts w:cs="Arial"/>
+              </w:rPr>
+              <w:t>30/10/14</w:t>
+            </w:r>
+          </w:p>
+        </w:tc>
+        <w:tc>
+          <w:tcPr>
+            <w:tcW w:w="3393" w:type="dxa"/>
+            <w:tcBorders>
+              <w:top w:val="single" w:sz="4" w:space="0" w:color="auto"/>
+              <w:left w:val="single" w:sz="4" w:space="0" w:color="auto"/>
+              <w:bottom w:val="single" w:sz="4" w:space="0" w:color="auto"/>
+              <w:right w:val="single" w:sz="4" w:space="0" w:color="auto"/>
+            </w:tcBorders>
+          </w:tcPr>
+          <w:p>
+            <w:pPr>
+              <w:rPr>
+                <w:rFonts w:cs="Arial"/>
+              </w:rPr>
+            </w:pPr>
+            <w:r>
+              <w:rPr>
+                <w:rFonts w:cs="Arial"/>
+              </w:rPr>
+              <w:t>Document Reviewed and placed into Release Status</w:t>
+            </w:r>
+          </w:p>
+        </w:tc>
+        <w:tc>
+          <w:tcPr>
+            <w:tcW w:w="1435" w:type="dxa"/>
+            <w:tcBorders>
+              <w:top w:val="single" w:sz="4" w:space="0" w:color="auto"/>
+              <w:left w:val="single" w:sz="4" w:space="0" w:color="auto"/>
+              <w:bottom w:val="single" w:sz="4" w:space="0" w:color="auto"/>
+              <w:right w:val="single" w:sz="4" w:space="0" w:color="auto"/>
+            </w:tcBorders>
+          </w:tcPr>
+          <w:p>
+            <w:pPr>
+              <w:rPr>
+                <w:rFonts w:cs="Arial"/>
+              </w:rPr>
+            </w:pPr>
+            <w:r>
+              <w:rPr>
+                <w:rFonts w:cs="Arial"/>
+              </w:rPr>
+              <w:t>Tcg2</w:t>
+            </w:r>
+            <w:bookmarkStart w:id="11" w:name="_GoBack"/>
+            <w:bookmarkEnd w:id="11"/>
           </w:p>
         </w:tc>
       </w:tr>
@@ -5405,7 +5527,7 @@
                 <w:bCs/>
                 <w:noProof/>
               </w:rPr>
-              <w:t>2</w:t>
+              <w:t>7</w:t>
             </w:r>
             <w:r>
               <w:rPr>
@@ -5561,7 +5683,7 @@
       <w:sdtEndPr/>
       <w:sdtContent>
         <w:r>
-          <w:t>1.1</w:t>
+          <w:t>1.2</w:t>
         </w:r>
       </w:sdtContent>
     </w:sdt>
@@ -5579,7 +5701,7 @@
       <w:sdtEndPr/>
       <w:sdtContent>
         <w:r>
-          <w:t>In Review</w:t>
+          <w:t>Release</w:t>
         </w:r>
       </w:sdtContent>
     </w:sdt>
@@ -5661,7 +5783,7 @@
       <w:sdtEndPr/>
       <w:sdtContent>
         <w:r>
-          <w:t>1.1</w:t>
+          <w:t>1.2</w:t>
         </w:r>
       </w:sdtContent>
     </w:sdt>
@@ -5679,7 +5801,7 @@
       <w:sdtEndPr/>
       <w:sdtContent>
         <w:r>
-          <w:t>In Review</w:t>
+          <w:t>Release</w:t>
         </w:r>
       </w:sdtContent>
     </w:sdt>
@@ -8230,6 +8352,7 @@
     <w:rsid w:val="0058170F"/>
     <w:rsid w:val="00AD15EC"/>
     <w:rsid w:val="00BB521D"/>
+    <w:rsid w:val="00C50159"/>
   </w:rsids>
   <m:mathPr>
     <m:mathFont m:val="Cambria Math"/>
@@ -8992,7 +9115,7 @@
 </file>
 
 <file path=customXml/itemProps2.xml><?xml version="1.0" encoding="utf-8"?>
-<ds:datastoreItem xmlns:ds="http://schemas.openxmlformats.org/officeDocument/2006/customXml" ds:itemID="{6115F74A-1682-4C7F-A5AA-710F4CF45F36}">
+<ds:datastoreItem xmlns:ds="http://schemas.openxmlformats.org/officeDocument/2006/customXml" ds:itemID="{5402565A-DA65-44E3-A155-74622B798B1D}">
   <ds:schemaRefs>
     <ds:schemaRef ds:uri="http://schemas.openxmlformats.org/officeDocument/2006/bibliography"/>
   </ds:schemaRefs>

</xml_diff>